<commit_message>
forget name davi dos santos
</commit_message>
<xml_diff>
--- a/qunit doc.docx
+++ b/qunit doc.docx
@@ -37,6 +37,25 @@
           <w:sz w:val="24"/>
           <w:szCs w:val="24"/>
         </w:rPr>
+        <w:t>DAVI DOS SANTOS</w:t>
+      </w:r>
+    </w:p>
+    <w:p>
+      <w:pPr>
+        <w:spacing w:line="240" w:lineRule="auto"/>
+        <w:jc w:val="center"/>
+        <w:rPr>
+          <w:rFonts w:ascii="Times New Roman" w:hAnsi="Times New Roman" w:cs="Times New Roman"/>
+          <w:sz w:val="24"/>
+          <w:szCs w:val="24"/>
+        </w:rPr>
+      </w:pPr>
+      <w:r>
+        <w:rPr>
+          <w:rFonts w:ascii="Times New Roman" w:hAnsi="Times New Roman" w:cs="Times New Roman"/>
+          <w:sz w:val="24"/>
+          <w:szCs w:val="24"/>
+        </w:rPr>
         <w:t>DENILSON MELO</w:t>
       </w:r>
     </w:p>
@@ -182,16 +201,6 @@
       <w:pPr>
         <w:spacing w:line="240" w:lineRule="auto"/>
         <w:jc w:val="center"/>
-        <w:rPr>
-          <w:rFonts w:ascii="Times New Roman" w:hAnsi="Times New Roman" w:cs="Times New Roman"/>
-          <w:sz w:val="24"/>
-          <w:szCs w:val="24"/>
-        </w:rPr>
-      </w:pPr>
-    </w:p>
-    <w:p>
-      <w:pPr>
-        <w:spacing w:line="240" w:lineRule="auto"/>
         <w:rPr>
           <w:rFonts w:ascii="Times New Roman" w:hAnsi="Times New Roman" w:cs="Times New Roman"/>
           <w:sz w:val="24"/>
@@ -570,6 +579,25 @@
           <w:sz w:val="24"/>
           <w:szCs w:val="24"/>
         </w:rPr>
+        <w:t>DAVI DOS SANTOS</w:t>
+      </w:r>
+    </w:p>
+    <w:p>
+      <w:pPr>
+        <w:spacing w:line="240" w:lineRule="auto"/>
+        <w:jc w:val="center"/>
+        <w:rPr>
+          <w:rFonts w:ascii="Times New Roman" w:hAnsi="Times New Roman" w:cs="Times New Roman"/>
+          <w:sz w:val="24"/>
+          <w:szCs w:val="24"/>
+        </w:rPr>
+      </w:pPr>
+      <w:r>
+        <w:rPr>
+          <w:rFonts w:ascii="Times New Roman" w:hAnsi="Times New Roman" w:cs="Times New Roman"/>
+          <w:sz w:val="24"/>
+          <w:szCs w:val="24"/>
+        </w:rPr>
         <w:t>DENILSON MELO</w:t>
       </w:r>
     </w:p>
@@ -672,17 +700,6 @@
           <w:szCs w:val="24"/>
         </w:rPr>
       </w:pPr>
-    </w:p>
-    <w:p>
-      <w:pPr>
-        <w:spacing w:line="240" w:lineRule="auto"/>
-        <w:jc w:val="center"/>
-        <w:rPr>
-          <w:rFonts w:ascii="Times New Roman" w:hAnsi="Times New Roman" w:cs="Times New Roman"/>
-          <w:sz w:val="24"/>
-          <w:szCs w:val="24"/>
-        </w:rPr>
-      </w:pPr>
       <w:r>
         <w:rPr>
           <w:rFonts w:ascii="Times New Roman" w:hAnsi="Times New Roman" w:cs="Times New Roman"/>
@@ -708,7 +725,17 @@
           <w:sz w:val="24"/>
           <w:szCs w:val="24"/>
         </w:rPr>
-        <w:t>2024</w:t>
+        <w:t>2</w:t>
+      </w:r>
+      <w:bookmarkStart w:id="0" w:name="_GoBack"/>
+      <w:bookmarkEnd w:id="0"/>
+      <w:r>
+        <w:rPr>
+          <w:rFonts w:ascii="Times New Roman" w:hAnsi="Times New Roman" w:cs="Times New Roman"/>
+          <w:sz w:val="24"/>
+          <w:szCs w:val="24"/>
+        </w:rPr>
+        <w:t>024</w:t>
       </w:r>
     </w:p>
     <w:p>
@@ -747,6 +774,25 @@
           <w:sz w:val="24"/>
           <w:szCs w:val="24"/>
         </w:rPr>
+        <w:t>DAVI DOS SANTOS</w:t>
+      </w:r>
+    </w:p>
+    <w:p>
+      <w:pPr>
+        <w:spacing w:line="240" w:lineRule="auto"/>
+        <w:jc w:val="center"/>
+        <w:rPr>
+          <w:rFonts w:ascii="Times New Roman" w:hAnsi="Times New Roman" w:cs="Times New Roman"/>
+          <w:sz w:val="24"/>
+          <w:szCs w:val="24"/>
+        </w:rPr>
+      </w:pPr>
+      <w:r>
+        <w:rPr>
+          <w:rFonts w:ascii="Times New Roman" w:hAnsi="Times New Roman" w:cs="Times New Roman"/>
+          <w:sz w:val="24"/>
+          <w:szCs w:val="24"/>
+        </w:rPr>
         <w:t>DENILSON MELO</w:t>
       </w:r>
     </w:p>
@@ -810,18 +856,16 @@
     <w:p>
       <w:pPr>
         <w:spacing w:line="240" w:lineRule="auto"/>
-        <w:jc w:val="center"/>
-        <w:rPr>
-          <w:rFonts w:ascii="Times New Roman" w:hAnsi="Times New Roman" w:cs="Times New Roman"/>
-          <w:sz w:val="24"/>
-          <w:szCs w:val="24"/>
-        </w:rPr>
-      </w:pPr>
-    </w:p>
-    <w:p>
-      <w:pPr>
-        <w:spacing w:line="240" w:lineRule="auto"/>
-        <w:jc w:val="center"/>
+        <w:rPr>
+          <w:rFonts w:ascii="Times New Roman" w:hAnsi="Times New Roman" w:cs="Times New Roman"/>
+          <w:sz w:val="24"/>
+          <w:szCs w:val="24"/>
+        </w:rPr>
+      </w:pPr>
+    </w:p>
+    <w:p>
+      <w:pPr>
+        <w:spacing w:line="240" w:lineRule="auto"/>
         <w:rPr>
           <w:rFonts w:ascii="Times New Roman" w:hAnsi="Times New Roman" w:cs="Times New Roman"/>
           <w:sz w:val="24"/>
@@ -1000,6 +1044,17 @@
     <w:p>
       <w:pPr>
         <w:spacing w:line="240" w:lineRule="auto"/>
+        <w:jc w:val="both"/>
+        <w:rPr>
+          <w:rFonts w:ascii="Times New Roman" w:hAnsi="Times New Roman" w:cs="Times New Roman"/>
+          <w:sz w:val="24"/>
+          <w:szCs w:val="24"/>
+        </w:rPr>
+      </w:pPr>
+    </w:p>
+    <w:p>
+      <w:pPr>
+        <w:spacing w:line="240" w:lineRule="auto"/>
         <w:ind w:left="4820" w:hanging="4820"/>
         <w:jc w:val="center"/>
         <w:rPr>
@@ -1036,28 +1091,6 @@
         </w:rPr>
         <w:t>2024</w:t>
       </w:r>
-    </w:p>
-    <w:p>
-      <w:pPr>
-        <w:spacing w:line="240" w:lineRule="auto"/>
-        <w:ind w:left="4820" w:hanging="4820"/>
-        <w:jc w:val="center"/>
-        <w:rPr>
-          <w:rFonts w:ascii="Times New Roman" w:hAnsi="Times New Roman" w:cs="Times New Roman"/>
-          <w:sz w:val="24"/>
-          <w:szCs w:val="24"/>
-        </w:rPr>
-      </w:pPr>
-    </w:p>
-    <w:p>
-      <w:pPr>
-        <w:spacing w:line="240" w:lineRule="auto"/>
-        <w:rPr>
-          <w:rFonts w:ascii="Times New Roman" w:hAnsi="Times New Roman" w:cs="Times New Roman"/>
-          <w:sz w:val="24"/>
-          <w:szCs w:val="24"/>
-        </w:rPr>
-      </w:pPr>
     </w:p>
     <w:p>
       <w:pPr>
@@ -2339,8 +2372,6 @@
         <w:pStyle w:val="NormalWeb"/>
         <w:jc w:val="center"/>
       </w:pPr>
-      <w:bookmarkStart w:id="0" w:name="_GoBack"/>
-      <w:bookmarkEnd w:id="0"/>
     </w:p>
     <w:p>
       <w:pPr>
@@ -4006,7 +4037,7 @@
   <w:style w:type="paragraph" w:default="1" w:styleId="Normal">
     <w:name w:val="Normal"/>
     <w:qFormat/>
-    <w:rsid w:val="007338D8"/>
+    <w:rsid w:val="00011320"/>
   </w:style>
   <w:style w:type="paragraph" w:styleId="Ttulo2">
     <w:name w:val="heading 2"/>

</xml_diff>